<commit_message>
docs: Link student 3 and document
</commit_message>
<xml_diff>
--- a/reports/Student #3/03 - Requirements - Student #3.docx
+++ b/reports/Student #3/03 - Requirements - Student #3.docx
@@ -1175,7 +1175,13 @@
         </w:sdtPr>
         <w:sdtContent>
           <w:r>
-            <w:t xml:space="preserve">    </w:t>
+            <w:t xml:space="preserve">  </w:t>
+          </w:r>
+          <w:r>
+            <w:t>X</w:t>
+          </w:r>
+          <w:r>
+            <w:t xml:space="preserve"> </w:t>
           </w:r>
         </w:sdtContent>
       </w:sdt>
@@ -1292,7 +1298,13 @@
         </w:sdtPr>
         <w:sdtContent>
           <w:r>
-            <w:t xml:space="preserve">    </w:t>
+            <w:t xml:space="preserve"> </w:t>
+          </w:r>
+          <w:r>
+            <w:t>X</w:t>
+          </w:r>
+          <w:r>
+            <w:t xml:space="preserve">  </w:t>
           </w:r>
         </w:sdtContent>
       </w:sdt>
@@ -1458,7 +1470,13 @@
         </w:sdtPr>
         <w:sdtContent>
           <w:r>
-            <w:t xml:space="preserve">    </w:t>
+            <w:t xml:space="preserve">  </w:t>
+          </w:r>
+          <w:r>
+            <w:t>X</w:t>
+          </w:r>
+          <w:r>
+            <w:t xml:space="preserve">  </w:t>
           </w:r>
         </w:sdtContent>
       </w:sdt>
@@ -1657,7 +1675,13 @@
         </w:sdtPr>
         <w:sdtContent>
           <w:r>
-            <w:t xml:space="preserve">    </w:t>
+            <w:t xml:space="preserve">  </w:t>
+          </w:r>
+          <w:r>
+            <w:t>X</w:t>
+          </w:r>
+          <w:r>
+            <w:t xml:space="preserve"> </w:t>
           </w:r>
         </w:sdtContent>
       </w:sdt>
@@ -1702,7 +1726,13 @@
         </w:sdtPr>
         <w:sdtContent>
           <w:r>
-            <w:t xml:space="preserve">    </w:t>
+            <w:t xml:space="preserve">  </w:t>
+          </w:r>
+          <w:r>
+            <w:t>X</w:t>
+          </w:r>
+          <w:r>
+            <w:t xml:space="preserve"> </w:t>
           </w:r>
         </w:sdtContent>
       </w:sdt>
@@ -2788,7 +2818,19 @@
             <w:rPr>
               <w:lang w:val="en-US"/>
             </w:rPr>
-            <w:t xml:space="preserve">    </w:t>
+            <w:t xml:space="preserve">  </w:t>
+          </w:r>
+          <w:r>
+            <w:rPr>
+              <w:lang w:val="en-US"/>
+            </w:rPr>
+            <w:t>X</w:t>
+          </w:r>
+          <w:r>
+            <w:rPr>
+              <w:lang w:val="en-US"/>
+            </w:rPr>
+            <w:t xml:space="preserve"> </w:t>
           </w:r>
         </w:sdtContent>
       </w:sdt>
@@ -2884,7 +2926,13 @@
         </w:sdtPr>
         <w:sdtContent>
           <w:r>
-            <w:t xml:space="preserve">    </w:t>
+            <w:t xml:space="preserve">  </w:t>
+          </w:r>
+          <w:r>
+            <w:t>X</w:t>
+          </w:r>
+          <w:r>
+            <w:t xml:space="preserve">  </w:t>
           </w:r>
         </w:sdtContent>
       </w:sdt>
@@ -7477,6 +7525,7 @@
     <w:rsid w:val="0001386A"/>
     <w:rsid w:val="00061CE8"/>
     <w:rsid w:val="001221F0"/>
+    <w:rsid w:val="00176852"/>
     <w:rsid w:val="001942D6"/>
     <w:rsid w:val="001B7228"/>
     <w:rsid w:val="00217E7D"/>
@@ -7485,6 +7534,7 @@
     <w:rsid w:val="00354637"/>
     <w:rsid w:val="00362E40"/>
     <w:rsid w:val="00367932"/>
+    <w:rsid w:val="00373538"/>
     <w:rsid w:val="003936CA"/>
     <w:rsid w:val="003B0252"/>
     <w:rsid w:val="004A53D5"/>

</xml_diff>

<commit_message>
feat: list and show claims
</commit_message>
<xml_diff>
--- a/reports/Student #3/03 - Requirements - Student #3.docx
+++ b/reports/Student #3/03 - Requirements - Student #3.docx
@@ -337,6 +337,7 @@
                   </w:rPr>
                   <w:t xml:space="preserve"> </w:t>
                 </w:r>
+                <w:proofErr w:type="spellStart"/>
                 <w:r>
                   <w:rPr>
                     <w:rFonts w:asciiTheme="majorHAnsi" w:hAnsiTheme="majorHAnsi" w:cstheme="majorHAnsi"/>
@@ -344,6 +345,7 @@
                   </w:rPr>
                   <w:t>guilinbor</w:t>
                 </w:r>
+                <w:proofErr w:type="spellEnd"/>
                 <w:r>
                   <w:rPr>
                     <w:rFonts w:asciiTheme="majorHAnsi" w:hAnsiTheme="majorHAnsi" w:cstheme="majorHAnsi"/>
@@ -419,6 +421,7 @@
                   </w:rPr>
                   <w:t xml:space="preserve">, </w:t>
                 </w:r>
+                <w:proofErr w:type="spellStart"/>
                 <w:r>
                   <w:rPr>
                     <w:rFonts w:asciiTheme="majorHAnsi" w:hAnsiTheme="majorHAnsi" w:cstheme="majorHAnsi"/>
@@ -426,6 +429,7 @@
                   </w:rPr>
                   <w:t>Guillermo</w:t>
                 </w:r>
+                <w:proofErr w:type="spellEnd"/>
                 <w:r>
                   <w:rPr>
                     <w:rFonts w:asciiTheme="majorHAnsi" w:hAnsiTheme="majorHAnsi" w:cstheme="majorHAnsi"/>
@@ -1980,6 +1984,9 @@
       </w:pPr>
       <w:sdt>
         <w:sdtPr>
+          <w:rPr>
+            <w:u w:val="single"/>
+          </w:rPr>
           <w:tag w:val="Verdict"/>
           <w:id w:val="684942382"/>
           <w:placeholder>
@@ -1990,7 +1997,22 @@
         </w:sdtPr>
         <w:sdtContent>
           <w:r>
-            <w:t xml:space="preserve">    </w:t>
+            <w:rPr>
+              <w:u w:val="single"/>
+            </w:rPr>
+            <w:t xml:space="preserve"> </w:t>
+          </w:r>
+          <w:r>
+            <w:rPr>
+              <w:u w:val="single"/>
+            </w:rPr>
+            <w:t>X</w:t>
+          </w:r>
+          <w:r>
+            <w:rPr>
+              <w:u w:val="single"/>
+            </w:rPr>
+            <w:t xml:space="preserve"> </w:t>
           </w:r>
         </w:sdtContent>
       </w:sdt>
@@ -7552,9 +7574,11 @@
     <w:rsid w:val="009C3A17"/>
     <w:rsid w:val="009D5AF9"/>
     <w:rsid w:val="00A222AC"/>
+    <w:rsid w:val="00B50F18"/>
     <w:rsid w:val="00BA1063"/>
     <w:rsid w:val="00BE6430"/>
     <w:rsid w:val="00C42E76"/>
+    <w:rsid w:val="00C57471"/>
     <w:rsid w:val="00C63AB0"/>
     <w:rsid w:val="00D4788A"/>
     <w:rsid w:val="00D72CB9"/>

</xml_diff>

<commit_message>
feat: Validations and some fixes
</commit_message>
<xml_diff>
--- a/reports/Student #3/03 - Requirements - Student #3.docx
+++ b/reports/Student #3/03 - Requirements - Student #3.docx
@@ -236,7 +236,7 @@
                 <w:rFonts w:asciiTheme="majorHAnsi" w:hAnsiTheme="majorHAnsi" w:cstheme="majorBidi"/>
                 <w:b/>
                 <w:bCs/>
-                <w:lang w:val="es-ES"/>
+                <w:lang w:val="en-US"/>
               </w:rPr>
             </w:pPr>
             <w:r>
@@ -257,7 +257,7 @@
             <w:r>
               <w:rPr>
                 <w:rFonts w:asciiTheme="majorHAnsi" w:hAnsiTheme="majorHAnsi" w:cstheme="majorBidi"/>
-                <w:lang w:val="es-ES"/>
+                <w:lang w:val="en-US"/>
               </w:rPr>
               <w:t xml:space="preserve"> </w:t>
             </w:r>
@@ -319,7 +319,7 @@
               <w:sdtPr>
                 <w:rPr>
                   <w:rFonts w:asciiTheme="majorHAnsi" w:hAnsiTheme="majorHAnsi" w:cstheme="majorHAnsi"/>
-                  <w:lang w:val="pt-PT"/>
+                  <w:lang w:val="en-US"/>
                 </w:rPr>
                 <w:tag w:val="UVUS02"/>
                 <w:id w:val="1381354132"/>
@@ -333,7 +333,7 @@
                 <w:r>
                   <w:rPr>
                     <w:rFonts w:asciiTheme="majorHAnsi" w:hAnsiTheme="majorHAnsi" w:cstheme="majorHAnsi"/>
-                    <w:lang w:val="pt-PT"/>
+                    <w:lang w:val="en-US"/>
                   </w:rPr>
                   <w:t xml:space="preserve"> </w:t>
                 </w:r>
@@ -341,7 +341,7 @@
                 <w:r>
                   <w:rPr>
                     <w:rFonts w:asciiTheme="majorHAnsi" w:hAnsiTheme="majorHAnsi" w:cstheme="majorHAnsi"/>
-                    <w:lang w:val="pt-PT"/>
+                    <w:lang w:val="en-US"/>
                   </w:rPr>
                   <w:t>guilinbor</w:t>
                 </w:r>
@@ -349,7 +349,7 @@
                 <w:r>
                   <w:rPr>
                     <w:rFonts w:asciiTheme="majorHAnsi" w:hAnsiTheme="majorHAnsi" w:cstheme="majorHAnsi"/>
-                    <w:lang w:val="pt-PT"/>
+                    <w:lang w:val="en-US"/>
                   </w:rPr>
                   <w:t xml:space="preserve">  </w:t>
                 </w:r>
@@ -473,6 +473,7 @@
               <w:sdtPr>
                 <w:rPr>
                   <w:rFonts w:asciiTheme="majorHAnsi" w:hAnsiTheme="majorHAnsi" w:cstheme="majorHAnsi"/>
+                  <w:lang w:val="pt-PT"/>
                 </w:rPr>
                 <w:tag w:val="Roles2"/>
                 <w:id w:val="-1975901162"/>
@@ -486,27 +487,35 @@
                 <w:r>
                   <w:rPr>
                     <w:rFonts w:asciiTheme="majorHAnsi" w:hAnsiTheme="majorHAnsi" w:cstheme="majorHAnsi"/>
+                    <w:lang w:val="pt-PT"/>
                   </w:rPr>
                   <w:t xml:space="preserve"> </w:t>
                 </w:r>
+                <w:proofErr w:type="spellStart"/>
                 <w:r>
                   <w:rPr>
                     <w:rFonts w:asciiTheme="majorHAnsi" w:hAnsiTheme="majorHAnsi" w:cstheme="majorHAnsi"/>
+                    <w:lang w:val="pt-PT"/>
                   </w:rPr>
                   <w:t>Developer</w:t>
                 </w:r>
+                <w:proofErr w:type="spellEnd"/>
                 <w:r>
                   <w:rPr>
                     <w:rFonts w:asciiTheme="majorHAnsi" w:hAnsiTheme="majorHAnsi" w:cstheme="majorHAnsi"/>
+                    <w:lang w:val="pt-PT"/>
                   </w:rPr>
                   <w:t xml:space="preserve">, </w:t>
                 </w:r>
+                <w:proofErr w:type="spellStart"/>
                 <w:r>
                   <w:rPr>
                     <w:rFonts w:asciiTheme="majorHAnsi" w:hAnsiTheme="majorHAnsi" w:cstheme="majorHAnsi"/>
+                    <w:lang w:val="pt-PT"/>
                   </w:rPr>
                   <w:t>tester</w:t>
                 </w:r>
+                <w:proofErr w:type="spellEnd"/>
               </w:sdtContent>
             </w:sdt>
             <w:permEnd w:id="16126159"/>
@@ -1986,6 +1995,7 @@
         <w:sdtPr>
           <w:rPr>
             <w:u w:val="single"/>
+            <w:lang w:val="es-ES"/>
           </w:rPr>
           <w:tag w:val="Verdict"/>
           <w:id w:val="684942382"/>
@@ -1999,18 +2009,35 @@
           <w:r>
             <w:rPr>
               <w:u w:val="single"/>
+              <w:lang w:val="es-ES"/>
             </w:rPr>
             <w:t xml:space="preserve"> </w:t>
           </w:r>
           <w:r>
             <w:rPr>
               <w:u w:val="single"/>
+              <w:lang w:val="es-ES"/>
             </w:rPr>
             <w:t>X</w:t>
           </w:r>
           <w:r>
             <w:rPr>
               <w:u w:val="single"/>
+              <w:lang w:val="es-ES"/>
+            </w:rPr>
+            <w:t xml:space="preserve"> SOLO PUBLICAR MIS ASSIGNMENTS</w:t>
+          </w:r>
+          <w:r>
+            <w:rPr>
+              <w:u w:val="single"/>
+              <w:lang w:val="es-ES"/>
+            </w:rPr>
+            <w:t>, EN LAS PASADAS SOLO ELIMINAR</w:t>
+          </w:r>
+          <w:r>
+            <w:rPr>
+              <w:u w:val="single"/>
+              <w:lang w:val="es-ES"/>
             </w:rPr>
             <w:t xml:space="preserve"> </w:t>
           </w:r>
@@ -7552,6 +7579,7 @@
     <w:rsid w:val="001B7228"/>
     <w:rsid w:val="00217E7D"/>
     <w:rsid w:val="00250265"/>
+    <w:rsid w:val="0027786B"/>
     <w:rsid w:val="002C1814"/>
     <w:rsid w:val="00354637"/>
     <w:rsid w:val="00362E40"/>
@@ -7583,14 +7611,17 @@
     <w:rsid w:val="00D4788A"/>
     <w:rsid w:val="00D72CB9"/>
     <w:rsid w:val="00DB19FC"/>
+    <w:rsid w:val="00E01CEB"/>
     <w:rsid w:val="00E25325"/>
     <w:rsid w:val="00E263A3"/>
     <w:rsid w:val="00E56863"/>
     <w:rsid w:val="00E955A7"/>
+    <w:rsid w:val="00ED1725"/>
     <w:rsid w:val="00ED34A4"/>
     <w:rsid w:val="00EE45D7"/>
     <w:rsid w:val="00EF08F9"/>
     <w:rsid w:val="00EF214B"/>
+    <w:rsid w:val="00F02932"/>
     <w:rsid w:val="00F57527"/>
     <w:rsid w:val="00F64E54"/>
     <w:rsid w:val="00FA7306"/>

</xml_diff>

<commit_message>
docs: Provide link dashboard student 3
</commit_message>
<xml_diff>
--- a/reports/Student #3/03 - Requirements - Student #3.docx
+++ b/reports/Student #3/03 - Requirements - Student #3.docx
@@ -337,7 +337,6 @@
                   </w:rPr>
                   <w:t xml:space="preserve"> </w:t>
                 </w:r>
-                <w:proofErr w:type="spellStart"/>
                 <w:r>
                   <w:rPr>
                     <w:rFonts w:asciiTheme="majorHAnsi" w:hAnsiTheme="majorHAnsi" w:cstheme="majorHAnsi"/>
@@ -345,7 +344,6 @@
                   </w:rPr>
                   <w:t>guilinbor</w:t>
                 </w:r>
-                <w:proofErr w:type="spellEnd"/>
                 <w:r>
                   <w:rPr>
                     <w:rFonts w:asciiTheme="majorHAnsi" w:hAnsiTheme="majorHAnsi" w:cstheme="majorHAnsi"/>
@@ -421,7 +419,6 @@
                   </w:rPr>
                   <w:t xml:space="preserve">, </w:t>
                 </w:r>
-                <w:proofErr w:type="spellStart"/>
                 <w:r>
                   <w:rPr>
                     <w:rFonts w:asciiTheme="majorHAnsi" w:hAnsiTheme="majorHAnsi" w:cstheme="majorHAnsi"/>
@@ -429,7 +426,6 @@
                   </w:rPr>
                   <w:t>Guillermo</w:t>
                 </w:r>
-                <w:proofErr w:type="spellEnd"/>
                 <w:r>
                   <w:rPr>
                     <w:rFonts w:asciiTheme="majorHAnsi" w:hAnsiTheme="majorHAnsi" w:cstheme="majorHAnsi"/>
@@ -491,7 +487,6 @@
                   </w:rPr>
                   <w:t xml:space="preserve"> </w:t>
                 </w:r>
-                <w:proofErr w:type="spellStart"/>
                 <w:r>
                   <w:rPr>
                     <w:rFonts w:asciiTheme="majorHAnsi" w:hAnsiTheme="majorHAnsi" w:cstheme="majorHAnsi"/>
@@ -499,7 +494,6 @@
                   </w:rPr>
                   <w:t>Developer</w:t>
                 </w:r>
-                <w:proofErr w:type="spellEnd"/>
                 <w:r>
                   <w:rPr>
                     <w:rFonts w:asciiTheme="majorHAnsi" w:hAnsiTheme="majorHAnsi" w:cstheme="majorHAnsi"/>
@@ -507,7 +501,6 @@
                   </w:rPr>
                   <w:t xml:space="preserve">, </w:t>
                 </w:r>
-                <w:proofErr w:type="spellStart"/>
                 <w:r>
                   <w:rPr>
                     <w:rFonts w:asciiTheme="majorHAnsi" w:hAnsiTheme="majorHAnsi" w:cstheme="majorHAnsi"/>
@@ -515,7 +508,6 @@
                   </w:rPr>
                   <w:t>tester</w:t>
                 </w:r>
-                <w:proofErr w:type="spellEnd"/>
               </w:sdtContent>
             </w:sdt>
             <w:permEnd w:id="16126159"/>
@@ -2243,7 +2235,13 @@
         </w:sdtPr>
         <w:sdtContent>
           <w:r>
-            <w:t xml:space="preserve">    </w:t>
+            <w:t xml:space="preserve">  </w:t>
+          </w:r>
+          <w:r>
+            <w:t>X</w:t>
+          </w:r>
+          <w:r>
+            <w:t xml:space="preserve"> </w:t>
           </w:r>
         </w:sdtContent>
       </w:sdt>
@@ -7575,6 +7573,7 @@
     <w:rsid w:val="00250265"/>
     <w:rsid w:val="0027786B"/>
     <w:rsid w:val="002C1814"/>
+    <w:rsid w:val="00352152"/>
     <w:rsid w:val="00354637"/>
     <w:rsid w:val="00362E40"/>
     <w:rsid w:val="00367932"/>
@@ -7608,6 +7607,7 @@
     <w:rsid w:val="00C57471"/>
     <w:rsid w:val="00C63AB0"/>
     <w:rsid w:val="00D4788A"/>
+    <w:rsid w:val="00D547C3"/>
     <w:rsid w:val="00D72CB9"/>
     <w:rsid w:val="00DB19FC"/>
     <w:rsid w:val="00E01CEB"/>

</xml_diff>

<commit_message>
feat: Formal testing 1 started
</commit_message>
<xml_diff>
--- a/reports/Student #3/03 - Requirements - Student #3.docx
+++ b/reports/Student #3/03 - Requirements - Student #3.docx
@@ -2310,7 +2310,13 @@
         </w:sdtPr>
         <w:sdtContent>
           <w:r>
-            <w:t xml:space="preserve">    </w:t>
+            <w:t xml:space="preserve"> </w:t>
+          </w:r>
+          <w:r>
+            <w:t>X</w:t>
+          </w:r>
+          <w:r>
+            <w:t xml:space="preserve"> </w:t>
           </w:r>
         </w:sdtContent>
       </w:sdt>
@@ -2395,7 +2401,13 @@
         </w:sdtPr>
         <w:sdtContent>
           <w:r>
-            <w:t xml:space="preserve">    </w:t>
+            <w:t xml:space="preserve">  </w:t>
+          </w:r>
+          <w:r>
+            <w:t>X</w:t>
+          </w:r>
+          <w:r>
+            <w:t xml:space="preserve">  </w:t>
           </w:r>
         </w:sdtContent>
       </w:sdt>
@@ -7576,6 +7588,7 @@
     <w:rsid w:val="00352152"/>
     <w:rsid w:val="00354637"/>
     <w:rsid w:val="00362E40"/>
+    <w:rsid w:val="00364E3D"/>
     <w:rsid w:val="00367932"/>
     <w:rsid w:val="00373538"/>
     <w:rsid w:val="003936CA"/>
@@ -7625,6 +7638,7 @@
     <w:rsid w:val="00F57527"/>
     <w:rsid w:val="00F64E54"/>
     <w:rsid w:val="00FA7306"/>
+    <w:rsid w:val="00FC1F99"/>
     <w:rsid w:val="00FC48C0"/>
     <w:rsid w:val="00FC63B1"/>
     <w:rsid w:val="00FC6CD0"/>

</xml_diff>

<commit_message>
feat: Completed and definnitive tests
</commit_message>
<xml_diff>
--- a/reports/Student #3/03 - Requirements - Student #3.docx
+++ b/reports/Student #3/03 - Requirements - Student #3.docx
@@ -2461,7 +2461,13 @@
         </w:sdtPr>
         <w:sdtContent>
           <w:r>
-            <w:t xml:space="preserve">    </w:t>
+            <w:t xml:space="preserve">  </w:t>
+          </w:r>
+          <w:r>
+            <w:t>X</w:t>
+          </w:r>
+          <w:r>
+            <w:t xml:space="preserve"> </w:t>
           </w:r>
         </w:sdtContent>
       </w:sdt>
@@ -2497,7 +2503,13 @@
         </w:sdtPr>
         <w:sdtContent>
           <w:r>
-            <w:t xml:space="preserve">    </w:t>
+            <w:t xml:space="preserve">  </w:t>
+          </w:r>
+          <w:r>
+            <w:t>X</w:t>
+          </w:r>
+          <w:r>
+            <w:t xml:space="preserve"> </w:t>
           </w:r>
         </w:sdtContent>
       </w:sdt>
@@ -7583,6 +7595,7 @@
     <w:rsid w:val="001B7228"/>
     <w:rsid w:val="00217E7D"/>
     <w:rsid w:val="00250265"/>
+    <w:rsid w:val="002534DB"/>
     <w:rsid w:val="0027786B"/>
     <w:rsid w:val="002C1814"/>
     <w:rsid w:val="00352152"/>
@@ -7619,6 +7632,7 @@
     <w:rsid w:val="00C42E76"/>
     <w:rsid w:val="00C57471"/>
     <w:rsid w:val="00C63AB0"/>
+    <w:rsid w:val="00D0189C"/>
     <w:rsid w:val="00D4788A"/>
     <w:rsid w:val="00D547C3"/>
     <w:rsid w:val="00D72CB9"/>

</xml_diff>